<commit_message>
Add function initialize esp8266
</commit_message>
<xml_diff>
--- a/Project_STM32/Note_function.docx
+++ b/Project_STM32/Note_function.docx
@@ -2,6 +2,1505 @@
 <file path=word/document.xml><?xml version="1.0" encoding="utf-8"?>
 <w:document xmlns:wpc="http://schemas.microsoft.com/office/word/2010/wordprocessingCanvas" xmlns:mc="http://schemas.openxmlformats.org/markup-compatibility/2006" xmlns:o="urn:schemas-microsoft-com:office:office" xmlns:r="http://schemas.openxmlformats.org/officeDocument/2006/relationships" xmlns:m="http://schemas.openxmlformats.org/officeDocument/2006/math" xmlns:v="urn:schemas-microsoft-com:vml" xmlns:wp14="http://schemas.microsoft.com/office/word/2010/wordprocessingDrawing" xmlns:wp="http://schemas.openxmlformats.org/drawingml/2006/wordprocessingDrawing" xmlns:w10="urn:schemas-microsoft-com:office:word" xmlns:w="http://schemas.openxmlformats.org/wordprocessingml/2006/main" xmlns:w14="http://schemas.microsoft.com/office/word/2010/wordml" xmlns:w15="http://schemas.microsoft.com/office/word/2012/wordml" xmlns:wpg="http://schemas.microsoft.com/office/word/2010/wordprocessingGroup" xmlns:wpi="http://schemas.microsoft.com/office/word/2010/wordprocessingInk" xmlns:wne="http://schemas.microsoft.com/office/word/2006/wordml" xmlns:wps="http://schemas.microsoft.com/office/word/2010/wordprocessingShape" mc:Ignorable="w14 w15 wp14">
   <w:body>
+    <w:p>
+      <w:pPr>
+        <w:rPr>
+          <w:b/>
+          <w:color w:val="FF0000"/>
+        </w:rPr>
+      </w:pPr>
+      <w:r>
+        <w:rPr>
+          <w:b/>
+          <w:color w:val="FF0000"/>
+        </w:rPr>
+        <w:t xml:space="preserve">I – Các hàm </w:t>
+      </w:r>
+      <w:r>
+        <w:rPr>
+          <w:b/>
+          <w:color w:val="FF0000"/>
+        </w:rPr>
+        <w:t xml:space="preserve">và kiểu dữ liệu </w:t>
+      </w:r>
+      <w:r>
+        <w:rPr>
+          <w:b/>
+          <w:color w:val="FF0000"/>
+        </w:rPr>
+        <w:t>liên quan tới buffer:</w:t>
+      </w:r>
+    </w:p>
+    <w:p>
+      <w:pPr>
+        <w:rPr>
+          <w:b/>
+          <w:color w:val="FF0000"/>
+        </w:rPr>
+      </w:pPr>
+      <w:r>
+        <w:rPr>
+          <w:b/>
+          <w:color w:val="FF0000"/>
+        </w:rPr>
+        <w:t xml:space="preserve">Buffer_t: </w:t>
+      </w:r>
+    </w:p>
+    <w:p>
+      <w:pPr>
+        <w:spacing w:before="0" w:after="0" w:line="240" w:lineRule="auto"/>
+        <w:contextualSpacing/>
+        <w:rPr>
+          <w:rFonts w:ascii="Consolas" w:hAnsi="Consolas" w:cs="Consolas"/>
+          <w:color w:val="FF0000"/>
+          <w:sz w:val="22"/>
+          <w:szCs w:val="22"/>
+        </w:rPr>
+      </w:pPr>
+      <w:r>
+        <w:rPr>
+          <w:rFonts w:ascii="Consolas" w:hAnsi="Consolas" w:cs="Consolas"/>
+          <w:color w:val="FF0000"/>
+          <w:sz w:val="22"/>
+          <w:szCs w:val="22"/>
+        </w:rPr>
+        <w:t>typedef struct Buffer_type {</w:t>
+      </w:r>
+    </w:p>
+    <w:p>
+      <w:pPr>
+        <w:spacing w:before="0" w:after="0" w:line="240" w:lineRule="auto"/>
+        <w:contextualSpacing/>
+        <w:rPr>
+          <w:rFonts w:ascii="Consolas" w:hAnsi="Consolas" w:cs="Consolas"/>
+          <w:color w:val="FF0000"/>
+          <w:sz w:val="22"/>
+          <w:szCs w:val="22"/>
+        </w:rPr>
+      </w:pPr>
+      <w:r>
+        <w:rPr>
+          <w:rFonts w:ascii="Consolas" w:hAnsi="Consolas" w:cs="Consolas"/>
+          <w:color w:val="FF0000"/>
+          <w:sz w:val="22"/>
+          <w:szCs w:val="22"/>
+        </w:rPr>
+        <w:t xml:space="preserve">  uint32_t size; //</w:t>
+      </w:r>
+    </w:p>
+    <w:p>
+      <w:pPr>
+        <w:spacing w:before="0" w:after="0" w:line="240" w:lineRule="auto"/>
+        <w:contextualSpacing/>
+        <w:rPr>
+          <w:rFonts w:ascii="Consolas" w:hAnsi="Consolas" w:cs="Consolas"/>
+          <w:color w:val="FF0000"/>
+          <w:sz w:val="22"/>
+          <w:szCs w:val="22"/>
+        </w:rPr>
+      </w:pPr>
+      <w:r>
+        <w:rPr>
+          <w:rFonts w:ascii="Consolas" w:hAnsi="Consolas" w:cs="Consolas"/>
+          <w:color w:val="FF0000"/>
+          <w:sz w:val="22"/>
+          <w:szCs w:val="22"/>
+        </w:rPr>
+        <w:tab/>
+        <w:t>uint32_t write_idx; //position of write</w:t>
+      </w:r>
+    </w:p>
+    <w:p>
+      <w:pPr>
+        <w:spacing w:before="0" w:after="0" w:line="240" w:lineRule="auto"/>
+        <w:contextualSpacing/>
+        <w:rPr>
+          <w:rFonts w:ascii="Consolas" w:hAnsi="Consolas" w:cs="Consolas"/>
+          <w:color w:val="FF0000"/>
+          <w:sz w:val="22"/>
+          <w:szCs w:val="22"/>
+        </w:rPr>
+      </w:pPr>
+      <w:r>
+        <w:rPr>
+          <w:rFonts w:ascii="Consolas" w:hAnsi="Consolas" w:cs="Consolas"/>
+          <w:color w:val="FF0000"/>
+          <w:sz w:val="22"/>
+          <w:szCs w:val="22"/>
+        </w:rPr>
+        <w:tab/>
+        <w:t>uint32_t read_idx;  //position of read, buffer is read will be free</w:t>
+      </w:r>
+    </w:p>
+    <w:p>
+      <w:pPr>
+        <w:spacing w:before="0" w:after="0" w:line="240" w:lineRule="auto"/>
+        <w:contextualSpacing/>
+        <w:rPr>
+          <w:rFonts w:ascii="Consolas" w:hAnsi="Consolas" w:cs="Consolas"/>
+          <w:color w:val="FF0000"/>
+          <w:sz w:val="22"/>
+          <w:szCs w:val="22"/>
+        </w:rPr>
+      </w:pPr>
+      <w:r>
+        <w:rPr>
+          <w:rFonts w:ascii="Consolas" w:hAnsi="Consolas" w:cs="Consolas"/>
+          <w:color w:val="FF0000"/>
+          <w:sz w:val="22"/>
+          <w:szCs w:val="22"/>
+        </w:rPr>
+        <w:tab/>
+        <w:t>uint8_t* Data;      //buffer to save data, read from USART</w:t>
+      </w:r>
+    </w:p>
+    <w:p>
+      <w:pPr>
+        <w:spacing w:before="0" w:after="0" w:line="240" w:lineRule="auto"/>
+        <w:contextualSpacing/>
+        <w:rPr>
+          <w:rFonts w:ascii="Consolas" w:hAnsi="Consolas" w:cs="Consolas"/>
+          <w:color w:val="FF0000"/>
+          <w:sz w:val="22"/>
+          <w:szCs w:val="22"/>
+        </w:rPr>
+      </w:pPr>
+      <w:r>
+        <w:rPr>
+          <w:rFonts w:ascii="Consolas" w:hAnsi="Consolas" w:cs="Consolas"/>
+          <w:color w:val="FF0000"/>
+          <w:sz w:val="22"/>
+          <w:szCs w:val="22"/>
+        </w:rPr>
+        <w:tab/>
+        <w:t xml:space="preserve">uint8_t Flags;      </w:t>
+      </w:r>
+    </w:p>
+    <w:p>
+      <w:pPr>
+        <w:spacing w:before="0" w:after="0" w:line="240" w:lineRule="auto"/>
+        <w:contextualSpacing/>
+        <w:rPr>
+          <w:rFonts w:ascii="Consolas" w:hAnsi="Consolas" w:cs="Consolas"/>
+          <w:color w:val="FF0000"/>
+          <w:sz w:val="22"/>
+          <w:szCs w:val="22"/>
+        </w:rPr>
+      </w:pPr>
+      <w:r>
+        <w:rPr>
+          <w:rFonts w:ascii="Consolas" w:hAnsi="Consolas" w:cs="Consolas"/>
+          <w:color w:val="FF0000"/>
+          <w:sz w:val="22"/>
+          <w:szCs w:val="22"/>
+        </w:rPr>
+        <w:tab/>
+        <w:t>uint8_t End_String; //Character end of string</w:t>
+      </w:r>
+    </w:p>
+    <w:p>
+      <w:pPr>
+        <w:spacing w:before="0" w:after="0" w:line="240" w:lineRule="auto"/>
+        <w:contextualSpacing/>
+        <w:rPr>
+          <w:rFonts w:ascii="Consolas" w:hAnsi="Consolas" w:cs="Consolas"/>
+          <w:color w:val="FF0000"/>
+          <w:sz w:val="22"/>
+          <w:szCs w:val="22"/>
+        </w:rPr>
+      </w:pPr>
+      <w:r>
+        <w:rPr>
+          <w:rFonts w:ascii="Consolas" w:hAnsi="Consolas" w:cs="Consolas"/>
+          <w:color w:val="FF0000"/>
+          <w:sz w:val="22"/>
+          <w:szCs w:val="22"/>
+        </w:rPr>
+        <w:t>} Buffer_t;</w:t>
+      </w:r>
+    </w:p>
+    <w:p>
+      <w:pPr>
+        <w:spacing w:before="0" w:after="0" w:line="240" w:lineRule="auto"/>
+        <w:contextualSpacing/>
+        <w:rPr>
+          <w:rFonts w:ascii="Consolas" w:hAnsi="Consolas" w:cs="Consolas"/>
+          <w:color w:val="FF0000"/>
+          <w:sz w:val="22"/>
+          <w:szCs w:val="22"/>
+        </w:rPr>
+      </w:pPr>
+    </w:p>
+    <w:p>
+      <w:pPr>
+        <w:spacing w:before="0" w:after="0" w:line="240" w:lineRule="auto"/>
+        <w:contextualSpacing/>
+        <w:rPr>
+          <w:rFonts w:ascii="Consolas" w:hAnsi="Consolas" w:cs="Consolas"/>
+          <w:color w:val="FF0000"/>
+          <w:sz w:val="22"/>
+          <w:szCs w:val="22"/>
+        </w:rPr>
+      </w:pPr>
+      <w:r>
+        <w:rPr>
+          <w:rFonts w:ascii="Consolas" w:hAnsi="Consolas" w:cs="Consolas"/>
+          <w:color w:val="FF0000"/>
+          <w:sz w:val="22"/>
+          <w:szCs w:val="22"/>
+        </w:rPr>
+        <w:t>static Buffer_t USART_buffer;</w:t>
+      </w:r>
+    </w:p>
+    <w:p>
+      <w:pPr>
+        <w:spacing w:before="0" w:after="0" w:line="240" w:lineRule="auto"/>
+        <w:contextualSpacing/>
+        <w:rPr>
+          <w:rFonts w:ascii="Consolas" w:hAnsi="Consolas" w:cs="Consolas"/>
+          <w:color w:val="FF0000"/>
+          <w:sz w:val="22"/>
+          <w:szCs w:val="22"/>
+        </w:rPr>
+      </w:pPr>
+      <w:r>
+        <w:rPr>
+          <w:rFonts w:ascii="Consolas" w:hAnsi="Consolas" w:cs="Consolas"/>
+          <w:color w:val="FF0000"/>
+          <w:sz w:val="22"/>
+          <w:szCs w:val="22"/>
+        </w:rPr>
+        <w:t>static uint8_t USART_data[USART_ESP8266_SIZE];</w:t>
+      </w:r>
+    </w:p>
+    <w:p>
+      <w:pPr>
+        <w:rPr>
+          <w:b/>
+          <w:color w:val="FF0000"/>
+        </w:rPr>
+      </w:pPr>
+      <w:r>
+        <w:rPr>
+          <w:b/>
+          <w:color w:val="FF0000"/>
+        </w:rPr>
+        <w:t xml:space="preserve">uint32_t Buffer_Write_Free(Buffer_t* buff) </w:t>
+      </w:r>
+    </w:p>
+    <w:p>
+      <w:pPr>
+        <w:tabs>
+          <w:tab w:val="right" w:pos="9360"/>
+        </w:tabs>
+        <w:rPr>
+          <w:color w:val="000000" w:themeColor="text1"/>
+        </w:rPr>
+      </w:pPr>
+      <w:r>
+        <w:rPr>
+          <w:b/>
+          <w:color w:val="000000" w:themeColor="text1"/>
+        </w:rPr>
+        <w:t xml:space="preserve">Chức năng: </w:t>
+      </w:r>
+      <w:r>
+        <w:rPr>
+          <w:color w:val="000000" w:themeColor="text1"/>
+        </w:rPr>
+        <w:t>Tính xem trong buffer còn bao nhiêu vị trí trống có thể ghi vào được.</w:t>
+      </w:r>
+      <w:r>
+        <w:rPr>
+          <w:color w:val="000000" w:themeColor="text1"/>
+        </w:rPr>
+        <w:t xml:space="preserve"> Nếu write_idx &gt; read_idx =&gt; số vị trí trống = size – (write_idx – read_idx) -1. Nếu read_idx &gt; write_idx =&gt; số vị trí trống = read_idx – write_idx – 1. Nếu write_idx == read_idx =&gt; tất cả đều đã được ghi, số vị trí trống = size.</w:t>
+      </w:r>
+    </w:p>
+    <w:p>
+      <w:pPr>
+        <w:tabs>
+          <w:tab w:val="right" w:pos="9360"/>
+        </w:tabs>
+        <w:rPr>
+          <w:color w:val="000000" w:themeColor="text1"/>
+        </w:rPr>
+      </w:pPr>
+      <w:r>
+        <w:rPr>
+          <w:b/>
+          <w:color w:val="FF0000"/>
+        </w:rPr>
+        <w:t>uint32_t Buffer_Write(Buffer_t* buff, uint32_t count, uint8_t* dat)</w:t>
+      </w:r>
+      <w:r>
+        <w:rPr>
+          <w:b/>
+          <w:color w:val="FF0000"/>
+        </w:rPr>
+        <w:t xml:space="preserve">: </w:t>
+      </w:r>
+      <w:r>
+        <w:rPr>
+          <w:color w:val="000000" w:themeColor="text1"/>
+        </w:rPr>
+        <w:t>ghi dữ liệu</w:t>
+      </w:r>
+      <w:r>
+        <w:rPr>
+          <w:color w:val="000000" w:themeColor="text1"/>
+        </w:rPr>
+        <w:t xml:space="preserve"> với vị trí bắt đầu được trở bởi *dat, số byte là count</w:t>
+      </w:r>
+      <w:r>
+        <w:rPr>
+          <w:color w:val="000000" w:themeColor="text1"/>
+        </w:rPr>
+        <w:t xml:space="preserve"> tới buffer save data *Data trong buff.</w:t>
+      </w:r>
+    </w:p>
+    <w:p>
+      <w:pPr>
+        <w:tabs>
+          <w:tab w:val="right" w:pos="9360"/>
+        </w:tabs>
+        <w:jc w:val="center"/>
+        <w:rPr>
+          <w:color w:val="000000" w:themeColor="text1"/>
+        </w:rPr>
+      </w:pPr>
+      <w:bookmarkStart w:id="0" w:name="_GoBack"/>
+      <w:r>
+        <w:rPr>
+          <w:noProof/>
+          <w:color w:val="000000" w:themeColor="text1"/>
+        </w:rPr>
+        <w:lastRenderedPageBreak/>
+        <w:drawing>
+          <wp:inline distT="0" distB="0" distL="0" distR="0">
+            <wp:extent cx="3752850" cy="6553200"/>
+            <wp:effectExtent l="0" t="0" r="0" b="0"/>
+            <wp:docPr id="1" name="Picture 1"/>
+            <wp:cNvGraphicFramePr>
+              <a:graphicFrameLocks xmlns:a="http://schemas.openxmlformats.org/drawingml/2006/main" noChangeAspect="1"/>
+            </wp:cNvGraphicFramePr>
+            <a:graphic xmlns:a="http://schemas.openxmlformats.org/drawingml/2006/main">
+              <a:graphicData uri="http://schemas.openxmlformats.org/drawingml/2006/picture">
+                <pic:pic xmlns:pic="http://schemas.openxmlformats.org/drawingml/2006/picture">
+                  <pic:nvPicPr>
+                    <pic:cNvPr id="1" name="Buffer_Write_Free.jpg"/>
+                    <pic:cNvPicPr/>
+                  </pic:nvPicPr>
+                  <pic:blipFill>
+                    <a:blip r:embed="rId5">
+                      <a:extLst>
+                        <a:ext uri="{28A0092B-C50C-407E-A947-70E740481C1C}">
+                          <a14:useLocalDpi xmlns:a14="http://schemas.microsoft.com/office/drawing/2010/main" val="0"/>
+                        </a:ext>
+                      </a:extLst>
+                    </a:blip>
+                    <a:stretch>
+                      <a:fillRect/>
+                    </a:stretch>
+                  </pic:blipFill>
+                  <pic:spPr>
+                    <a:xfrm>
+                      <a:off x="0" y="0"/>
+                      <a:ext cx="3752850" cy="6553200"/>
+                    </a:xfrm>
+                    <a:prstGeom prst="rect">
+                      <a:avLst/>
+                    </a:prstGeom>
+                  </pic:spPr>
+                </pic:pic>
+              </a:graphicData>
+            </a:graphic>
+          </wp:inline>
+        </w:drawing>
+      </w:r>
+      <w:bookmarkEnd w:id="0"/>
+    </w:p>
+    <w:p>
+      <w:pPr>
+        <w:tabs>
+          <w:tab w:val="right" w:pos="9360"/>
+        </w:tabs>
+        <w:rPr>
+          <w:color w:val="000000" w:themeColor="text1"/>
+        </w:rPr>
+      </w:pPr>
+    </w:p>
+    <w:p>
+      <w:pPr>
+        <w:rPr>
+          <w:color w:val="000000" w:themeColor="text1"/>
+        </w:rPr>
+      </w:pPr>
+      <w:r>
+        <w:rPr>
+          <w:b/>
+          <w:color w:val="FF0000"/>
+        </w:rPr>
+        <w:t xml:space="preserve">void </w:t>
+      </w:r>
+      <w:r>
+        <w:rPr>
+          <w:b/>
+          <w:color w:val="FF0000"/>
+        </w:rPr>
+        <w:t xml:space="preserve">Buffer_Reset(Buffer_t* buffer): </w:t>
+      </w:r>
+      <w:r>
+        <w:rPr>
+          <w:color w:val="000000" w:themeColor="text1"/>
+        </w:rPr>
+        <w:t>Reset write index và index về 0.</w:t>
+      </w:r>
+      <w:r>
+        <w:rPr>
+          <w:color w:val="000000" w:themeColor="text1"/>
+        </w:rPr>
+        <w:t xml:space="preserve"> (không reset data).</w:t>
+      </w:r>
+    </w:p>
+    <w:p>
+      <w:pPr>
+        <w:rPr>
+          <w:b/>
+          <w:color w:val="FF0000"/>
+        </w:rPr>
+      </w:pPr>
+    </w:p>
+    <w:p>
+      <w:pPr>
+        <w:rPr>
+          <w:b/>
+          <w:color w:val="FF0000"/>
+        </w:rPr>
+      </w:pPr>
+    </w:p>
+    <w:p>
+      <w:pPr>
+        <w:rPr>
+          <w:color w:val="000000" w:themeColor="text1"/>
+        </w:rPr>
+      </w:pPr>
+      <w:r>
+        <w:rPr>
+          <w:b/>
+          <w:color w:val="FF0000"/>
+        </w:rPr>
+        <w:lastRenderedPageBreak/>
+        <w:t>uint32_t Buffer_Read_String(Buffer_t* buffer, char *save_buff, uint32_t count)</w:t>
+      </w:r>
+      <w:r>
+        <w:rPr>
+          <w:color w:val="FF0000"/>
+        </w:rPr>
+        <w:t xml:space="preserve"> </w:t>
+      </w:r>
+      <w:r>
+        <w:rPr>
+          <w:color w:val="000000" w:themeColor="text1"/>
+        </w:rPr>
+        <w:t xml:space="preserve">=&gt; đọc data nhận được trong USART. </w:t>
+      </w:r>
+    </w:p>
+    <w:p>
+      <w:pPr>
+        <w:pStyle w:val="ListParagraph"/>
+        <w:numPr>
+          <w:ilvl w:val="0"/>
+          <w:numId w:val="2"/>
+        </w:numPr>
+        <w:rPr>
+          <w:color w:val="000000" w:themeColor="text1"/>
+        </w:rPr>
+      </w:pPr>
+      <w:r>
+        <w:rPr>
+          <w:b/>
+          <w:color w:val="000000" w:themeColor="text1"/>
+        </w:rPr>
+        <w:t>Trường hợp không đọc trong buffer</w:t>
+      </w:r>
+      <w:r>
+        <w:rPr>
+          <w:color w:val="000000" w:themeColor="text1"/>
+        </w:rPr>
+        <w:t xml:space="preserve"> khi số vị trí có thể đọc = 0 hoặc khi số vị trí đọc &gt; 0 kết hợp với số vị trí có thể đọc &lt; số byte muốn đọc và không tìm thấy kí tự kết thúc (ở</w:t>
+      </w:r>
+      <w:r>
+        <w:rPr>
+          <w:color w:val="000000" w:themeColor="text1"/>
+        </w:rPr>
+        <w:t xml:space="preserve"> đây là \n), chứng tỏ dữ liệu vẫn còn nằm trên đường truyền và chưa đọc lưu trong buffer.</w:t>
+      </w:r>
+    </w:p>
+    <w:p>
+      <w:r>
+        <w:rPr>
+          <w:b/>
+          <w:color w:val="FF0000"/>
+        </w:rPr>
+        <w:t>int32_t Buffer_Find_Element(Buffer_t* buffer, uint8_t Element):</w:t>
+      </w:r>
+      <w:r>
+        <w:rPr>
+          <w:b/>
+          <w:color w:val="FF0000"/>
+        </w:rPr>
+        <w:t xml:space="preserve"> </w:t>
+      </w:r>
+      <w:r>
+        <w:t>tìm trong data của buffer có kí tự element hay không</w:t>
+      </w:r>
+      <w:r>
+        <w:t>. Nếu có thì trả về vị trí của nó trong data của buffer, nếu không thì trả về -1. Ví dụ:</w:t>
+      </w:r>
+    </w:p>
+    <w:p>
+      <w:r>
+        <w:t>data của buffer là: “I will become a milionaire in five next year.” Character cần tìm là b =&gt; giá trị trả về của hàm là 7.</w:t>
+      </w:r>
+    </w:p>
+    <w:p>
+      <w:pPr>
+        <w:rPr>
+          <w:b/>
+          <w:color w:val="FF0000"/>
+        </w:rPr>
+      </w:pPr>
+      <w:r>
+        <w:rPr>
+          <w:b/>
+          <w:color w:val="FF0000"/>
+        </w:rPr>
+        <w:t>II- Structure and data type của ESP8266:</w:t>
+      </w:r>
+    </w:p>
+    <w:p>
+      <w:pPr>
+        <w:ind w:left="360"/>
+        <w:rPr>
+          <w:rFonts w:ascii="Consolas" w:hAnsi="Consolas" w:cs="Consolas"/>
+          <w:sz w:val="20"/>
+        </w:rPr>
+      </w:pPr>
+      <w:r>
+        <w:rPr>
+          <w:rFonts w:ascii="Consolas" w:hAnsi="Consolas" w:cs="Consolas"/>
+          <w:noProof/>
+          <w:color w:val="FF0000"/>
+          <w:sz w:val="20"/>
+        </w:rPr>
+        <mc:AlternateContent>
+          <mc:Choice Requires="wps">
+            <w:drawing>
+              <wp:anchor distT="45720" distB="45720" distL="114300" distR="114300" simplePos="0" relativeHeight="251659264" behindDoc="0" locked="0" layoutInCell="1" allowOverlap="1">
+                <wp:simplePos x="0" y="0"/>
+                <wp:positionH relativeFrom="margin">
+                  <wp:align>center</wp:align>
+                </wp:positionH>
+                <wp:positionV relativeFrom="paragraph">
+                  <wp:posOffset>13335</wp:posOffset>
+                </wp:positionV>
+                <wp:extent cx="4834255" cy="2713990"/>
+                <wp:effectExtent l="0" t="0" r="23495" b="10160"/>
+                <wp:wrapSquare wrapText="bothSides"/>
+                <wp:docPr id="217" name="Text Box 2"/>
+                <wp:cNvGraphicFramePr>
+                  <a:graphicFrameLocks xmlns:a="http://schemas.openxmlformats.org/drawingml/2006/main"/>
+                </wp:cNvGraphicFramePr>
+                <a:graphic xmlns:a="http://schemas.openxmlformats.org/drawingml/2006/main">
+                  <a:graphicData uri="http://schemas.microsoft.com/office/word/2010/wordprocessingShape">
+                    <wps:wsp>
+                      <wps:cNvSpPr txBox="1">
+                        <a:spLocks noChangeArrowheads="1"/>
+                      </wps:cNvSpPr>
+                      <wps:spPr bwMode="auto">
+                        <a:xfrm>
+                          <a:off x="0" y="0"/>
+                          <a:ext cx="4834255" cy="2714017"/>
+                        </a:xfrm>
+                        <a:prstGeom prst="rect">
+                          <a:avLst/>
+                        </a:prstGeom>
+                        <a:solidFill>
+                          <a:srgbClr val="FFFFFF"/>
+                        </a:solidFill>
+                        <a:ln w="9525">
+                          <a:solidFill>
+                            <a:srgbClr val="000000"/>
+                          </a:solidFill>
+                          <a:miter lim="800000"/>
+                          <a:headEnd/>
+                          <a:tailEnd/>
+                        </a:ln>
+                      </wps:spPr>
+                      <wps:txbx>
+                        <w:txbxContent>
+                          <w:p>
+                            <w:pPr>
+                              <w:rPr>
+                                <w:rFonts w:ascii="Consolas" w:hAnsi="Consolas" w:cs="Consolas"/>
+                                <w:sz w:val="20"/>
+                              </w:rPr>
+                            </w:pPr>
+                            <w:r>
+                              <w:rPr>
+                                <w:rFonts w:ascii="Consolas" w:hAnsi="Consolas" w:cs="Consolas"/>
+                                <w:sz w:val="20"/>
+                              </w:rPr>
+                              <w:t>typedef struct {</w:t>
+                            </w:r>
+                          </w:p>
+                          <w:p>
+                            <w:pPr>
+                              <w:rPr>
+                                <w:rFonts w:ascii="Consolas" w:hAnsi="Consolas" w:cs="Consolas"/>
+                                <w:sz w:val="20"/>
+                              </w:rPr>
+                            </w:pPr>
+                            <w:r>
+                              <w:rPr>
+                                <w:rFonts w:ascii="Consolas" w:hAnsi="Consolas" w:cs="Consolas"/>
+                                <w:sz w:val="20"/>
+                              </w:rPr>
+                              <w:t xml:space="preserve">    uint8_t IP[4];</w:t>
+                            </w:r>
+                          </w:p>
+                          <w:p>
+                            <w:pPr>
+                              <w:rPr>
+                                <w:rFonts w:ascii="Consolas" w:hAnsi="Consolas" w:cs="Consolas"/>
+                                <w:sz w:val="20"/>
+                              </w:rPr>
+                            </w:pPr>
+                            <w:r>
+                              <w:rPr>
+                                <w:rFonts w:ascii="Consolas" w:hAnsi="Consolas" w:cs="Consolas"/>
+                                <w:sz w:val="20"/>
+                              </w:rPr>
+                              <w:t xml:space="preserve">    uint8_t MAC[4];</w:t>
+                            </w:r>
+                          </w:p>
+                          <w:p>
+                            <w:pPr>
+                              <w:rPr>
+                                <w:rFonts w:ascii="Consolas" w:hAnsi="Consolas" w:cs="Consolas"/>
+                                <w:sz w:val="20"/>
+                              </w:rPr>
+                            </w:pPr>
+                            <w:r>
+                              <w:rPr>
+                                <w:rFonts w:ascii="Consolas" w:hAnsi="Consolas" w:cs="Consolas"/>
+                                <w:sz w:val="20"/>
+                              </w:rPr>
+                              <w:t>} ESP8266_Connected_Station_t;</w:t>
+                            </w:r>
+                          </w:p>
+                          <w:p>
+                            <w:pPr>
+                              <w:rPr>
+                                <w:rFonts w:ascii="Consolas" w:hAnsi="Consolas" w:cs="Consolas"/>
+                                <w:sz w:val="20"/>
+                              </w:rPr>
+                            </w:pPr>
+                          </w:p>
+                          <w:p>
+                            <w:pPr>
+                              <w:rPr>
+                                <w:rFonts w:ascii="Consolas" w:hAnsi="Consolas" w:cs="Consolas"/>
+                                <w:sz w:val="20"/>
+                              </w:rPr>
+                            </w:pPr>
+                            <w:r>
+                              <w:rPr>
+                                <w:rFonts w:ascii="Consolas" w:hAnsi="Consolas" w:cs="Consolas"/>
+                                <w:sz w:val="20"/>
+                              </w:rPr>
+                              <w:t>typedef struct {</w:t>
+                            </w:r>
+                          </w:p>
+                          <w:p>
+                            <w:pPr>
+                              <w:rPr>
+                                <w:rFonts w:ascii="Consolas" w:hAnsi="Consolas" w:cs="Consolas"/>
+                                <w:sz w:val="20"/>
+                              </w:rPr>
+                            </w:pPr>
+                            <w:r>
+                              <w:rPr>
+                                <w:rFonts w:ascii="Consolas" w:hAnsi="Consolas" w:cs="Consolas"/>
+                                <w:sz w:val="20"/>
+                              </w:rPr>
+                              <w:t xml:space="preserve">    ESP8266_Connected_Station_t </w:t>
+                            </w:r>
+                            <w:r>
+                              <w:rPr>
+                                <w:rFonts w:ascii="Consolas" w:hAnsi="Consolas" w:cs="Consolas"/>
+                                <w:sz w:val="20"/>
+                              </w:rPr>
+                              <w:t>Stations[ESP8266_MAX_CONNECTION];</w:t>
+                            </w:r>
+                          </w:p>
+                          <w:p>
+                            <w:pPr>
+                              <w:rPr>
+                                <w:rFonts w:ascii="Consolas" w:hAnsi="Consolas" w:cs="Consolas"/>
+                                <w:sz w:val="20"/>
+                              </w:rPr>
+                            </w:pPr>
+                            <w:r>
+                              <w:rPr>
+                                <w:rFonts w:ascii="Consolas" w:hAnsi="Consolas" w:cs="Consolas"/>
+                                <w:sz w:val="20"/>
+                              </w:rPr>
+                              <w:t xml:space="preserve">    uint8_t count;</w:t>
+                            </w:r>
+                          </w:p>
+                          <w:p>
+                            <w:pPr>
+                              <w:rPr>
+                                <w:rFonts w:ascii="Consolas" w:hAnsi="Consolas" w:cs="Consolas"/>
+                                <w:sz w:val="20"/>
+                              </w:rPr>
+                            </w:pPr>
+                            <w:r>
+                              <w:rPr>
+                                <w:rFonts w:ascii="Consolas" w:hAnsi="Consolas" w:cs="Consolas"/>
+                                <w:sz w:val="20"/>
+                              </w:rPr>
+                              <w:t>} ESP8266_Connected_Multi_Station_t;</w:t>
+                            </w:r>
+                          </w:p>
+                        </w:txbxContent>
+                      </wps:txbx>
+                      <wps:bodyPr rot="0" vert="horz" wrap="square" lIns="91440" tIns="45720" rIns="91440" bIns="45720" anchor="t" anchorCtr="0">
+                        <a:noAutofit/>
+                      </wps:bodyPr>
+                    </wps:wsp>
+                  </a:graphicData>
+                </a:graphic>
+                <wp14:sizeRelH relativeFrom="margin">
+                  <wp14:pctWidth>0</wp14:pctWidth>
+                </wp14:sizeRelH>
+                <wp14:sizeRelV relativeFrom="margin">
+                  <wp14:pctHeight>0</wp14:pctHeight>
+                </wp14:sizeRelV>
+              </wp:anchor>
+            </w:drawing>
+          </mc:Choice>
+          <mc:Fallback>
+            <w:pict>
+              <v:shapetype id="_x0000_t202" coordsize="21600,21600" o:spt="202" path="m,l,21600r21600,l21600,xe">
+                <v:stroke joinstyle="miter"/>
+                <v:path gradientshapeok="t" o:connecttype="rect"/>
+              </v:shapetype>
+              <v:shape id="Text Box 2" o:spid="_x0000_s1026" type="#_x0000_t202" style="position:absolute;left:0;text-align:left;margin-left:0;margin-top:1.05pt;width:380.65pt;height:213.7pt;z-index:251659264;visibility:visible;mso-wrap-style:square;mso-width-percent:0;mso-height-percent:0;mso-wrap-distance-left:9pt;mso-wrap-distance-top:3.6pt;mso-wrap-distance-right:9pt;mso-wrap-distance-bottom:3.6pt;mso-position-horizontal:center;mso-position-horizontal-relative:margin;mso-position-vertical:absolute;mso-position-vertical-relative:text;mso-width-percent:0;mso-height-percent:0;mso-width-relative:margin;mso-height-relative:margin;v-text-anchor:top" o:gfxdata="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">
+                <v:textbox>
+                  <w:txbxContent>
+                    <w:p>
+                      <w:pPr>
+                        <w:rPr>
+                          <w:rFonts w:ascii="Consolas" w:hAnsi="Consolas" w:cs="Consolas"/>
+                          <w:sz w:val="20"/>
+                        </w:rPr>
+                      </w:pPr>
+                      <w:r>
+                        <w:rPr>
+                          <w:rFonts w:ascii="Consolas" w:hAnsi="Consolas" w:cs="Consolas"/>
+                          <w:sz w:val="20"/>
+                        </w:rPr>
+                        <w:t>typedef struct {</w:t>
+                      </w:r>
+                    </w:p>
+                    <w:p>
+                      <w:pPr>
+                        <w:rPr>
+                          <w:rFonts w:ascii="Consolas" w:hAnsi="Consolas" w:cs="Consolas"/>
+                          <w:sz w:val="20"/>
+                        </w:rPr>
+                      </w:pPr>
+                      <w:r>
+                        <w:rPr>
+                          <w:rFonts w:ascii="Consolas" w:hAnsi="Consolas" w:cs="Consolas"/>
+                          <w:sz w:val="20"/>
+                        </w:rPr>
+                        <w:t xml:space="preserve">    uint8_t IP[4];</w:t>
+                      </w:r>
+                    </w:p>
+                    <w:p>
+                      <w:pPr>
+                        <w:rPr>
+                          <w:rFonts w:ascii="Consolas" w:hAnsi="Consolas" w:cs="Consolas"/>
+                          <w:sz w:val="20"/>
+                        </w:rPr>
+                      </w:pPr>
+                      <w:r>
+                        <w:rPr>
+                          <w:rFonts w:ascii="Consolas" w:hAnsi="Consolas" w:cs="Consolas"/>
+                          <w:sz w:val="20"/>
+                        </w:rPr>
+                        <w:t xml:space="preserve">    uint8_t MAC[4];</w:t>
+                      </w:r>
+                    </w:p>
+                    <w:p>
+                      <w:pPr>
+                        <w:rPr>
+                          <w:rFonts w:ascii="Consolas" w:hAnsi="Consolas" w:cs="Consolas"/>
+                          <w:sz w:val="20"/>
+                        </w:rPr>
+                      </w:pPr>
+                      <w:r>
+                        <w:rPr>
+                          <w:rFonts w:ascii="Consolas" w:hAnsi="Consolas" w:cs="Consolas"/>
+                          <w:sz w:val="20"/>
+                        </w:rPr>
+                        <w:t>} ESP8266_Connected_Station_t;</w:t>
+                      </w:r>
+                    </w:p>
+                    <w:p>
+                      <w:pPr>
+                        <w:rPr>
+                          <w:rFonts w:ascii="Consolas" w:hAnsi="Consolas" w:cs="Consolas"/>
+                          <w:sz w:val="20"/>
+                        </w:rPr>
+                      </w:pPr>
+                    </w:p>
+                    <w:p>
+                      <w:pPr>
+                        <w:rPr>
+                          <w:rFonts w:ascii="Consolas" w:hAnsi="Consolas" w:cs="Consolas"/>
+                          <w:sz w:val="20"/>
+                        </w:rPr>
+                      </w:pPr>
+                      <w:r>
+                        <w:rPr>
+                          <w:rFonts w:ascii="Consolas" w:hAnsi="Consolas" w:cs="Consolas"/>
+                          <w:sz w:val="20"/>
+                        </w:rPr>
+                        <w:t>typedef struct {</w:t>
+                      </w:r>
+                    </w:p>
+                    <w:p>
+                      <w:pPr>
+                        <w:rPr>
+                          <w:rFonts w:ascii="Consolas" w:hAnsi="Consolas" w:cs="Consolas"/>
+                          <w:sz w:val="20"/>
+                        </w:rPr>
+                      </w:pPr>
+                      <w:r>
+                        <w:rPr>
+                          <w:rFonts w:ascii="Consolas" w:hAnsi="Consolas" w:cs="Consolas"/>
+                          <w:sz w:val="20"/>
+                        </w:rPr>
+                        <w:t xml:space="preserve">    ESP8266_Connected_Station_t </w:t>
+                      </w:r>
+                      <w:r>
+                        <w:rPr>
+                          <w:rFonts w:ascii="Consolas" w:hAnsi="Consolas" w:cs="Consolas"/>
+                          <w:sz w:val="20"/>
+                        </w:rPr>
+                        <w:t>Stations[ESP8266_MAX_CONNECTION];</w:t>
+                      </w:r>
+                    </w:p>
+                    <w:p>
+                      <w:pPr>
+                        <w:rPr>
+                          <w:rFonts w:ascii="Consolas" w:hAnsi="Consolas" w:cs="Consolas"/>
+                          <w:sz w:val="20"/>
+                        </w:rPr>
+                      </w:pPr>
+                      <w:r>
+                        <w:rPr>
+                          <w:rFonts w:ascii="Consolas" w:hAnsi="Consolas" w:cs="Consolas"/>
+                          <w:sz w:val="20"/>
+                        </w:rPr>
+                        <w:t xml:space="preserve">    uint8_t count;</w:t>
+                      </w:r>
+                    </w:p>
+                    <w:p>
+                      <w:pPr>
+                        <w:rPr>
+                          <w:rFonts w:ascii="Consolas" w:hAnsi="Consolas" w:cs="Consolas"/>
+                          <w:sz w:val="20"/>
+                        </w:rPr>
+                      </w:pPr>
+                      <w:r>
+                        <w:rPr>
+                          <w:rFonts w:ascii="Consolas" w:hAnsi="Consolas" w:cs="Consolas"/>
+                          <w:sz w:val="20"/>
+                        </w:rPr>
+                        <w:t>} ESP8266_Connected_Multi_Station_t;</w:t>
+                      </w:r>
+                    </w:p>
+                  </w:txbxContent>
+                </v:textbox>
+                <w10:wrap type="square" anchorx="margin"/>
+              </v:shape>
+            </w:pict>
+          </mc:Fallback>
+        </mc:AlternateContent>
+      </w:r>
+    </w:p>
+    <w:p>
+      <w:pPr>
+        <w:ind w:left="360"/>
+        <w:rPr>
+          <w:rFonts w:ascii="Consolas" w:hAnsi="Consolas" w:cs="Consolas"/>
+          <w:sz w:val="20"/>
+        </w:rPr>
+      </w:pPr>
+    </w:p>
+    <w:p>
+      <w:pPr>
+        <w:ind w:left="360"/>
+        <w:rPr>
+          <w:rFonts w:ascii="Consolas" w:hAnsi="Consolas" w:cs="Consolas"/>
+          <w:sz w:val="20"/>
+        </w:rPr>
+      </w:pPr>
+      <w:r>
+        <w:rPr>
+          <w:rFonts w:ascii="Consolas" w:hAnsi="Consolas" w:cs="Consolas"/>
+          <w:sz w:val="20"/>
+        </w:rPr>
+        <w:t xml:space="preserve">    </w:t>
+      </w:r>
+    </w:p>
+    <w:p>
+      <w:pPr>
+        <w:ind w:left="360"/>
+        <w:rPr>
+          <w:rFonts w:ascii="Consolas" w:hAnsi="Consolas" w:cs="Consolas"/>
+          <w:sz w:val="20"/>
+        </w:rPr>
+      </w:pPr>
+    </w:p>
+    <w:p>
+      <w:pPr>
+        <w:rPr>
+          <w:b/>
+        </w:rPr>
+      </w:pPr>
+    </w:p>
+    <w:p>
+      <w:pPr>
+        <w:rPr>
+          <w:b/>
+          <w:color w:val="FF0000"/>
+        </w:rPr>
+      </w:pPr>
+    </w:p>
+    <w:p>
+      <w:pPr>
+        <w:rPr>
+          <w:b/>
+          <w:color w:val="FF0000"/>
+        </w:rPr>
+      </w:pPr>
+    </w:p>
+    <w:p>
+      <w:pPr>
+        <w:rPr>
+          <w:b/>
+          <w:color w:val="FF0000"/>
+        </w:rPr>
+      </w:pPr>
+    </w:p>
+    <w:p>
+      <w:pPr>
+        <w:rPr>
+          <w:b/>
+          <w:color w:val="FF0000"/>
+        </w:rPr>
+      </w:pPr>
+    </w:p>
+    <w:p>
+      <w:pPr>
+        <w:rPr>
+          <w:color w:val="000000" w:themeColor="text1"/>
+        </w:rPr>
+      </w:pPr>
+      <w:r>
+        <w:rPr>
+          <w:rFonts w:ascii="Consolas" w:hAnsi="Consolas" w:cs="Consolas"/>
+          <w:sz w:val="20"/>
+          <w:highlight w:val="yellow"/>
+        </w:rPr>
+        <w:t>ESP8266_Connected_Station_t</w:t>
+      </w:r>
+      <w:r>
+        <w:rPr>
+          <w:b/>
+          <w:color w:val="000000" w:themeColor="text1"/>
+        </w:rPr>
+        <w:t xml:space="preserve">: </w:t>
+      </w:r>
+      <w:r>
+        <w:rPr>
+          <w:color w:val="000000" w:themeColor="text1"/>
+        </w:rPr>
+        <w:t>struct lưu địa chỉ IP và MAC của 1 station khi ESP8266 là access point.</w:t>
+      </w:r>
+    </w:p>
+    <w:p>
+      <w:pPr>
+        <w:rPr>
+          <w:color w:val="000000" w:themeColor="text1"/>
+        </w:rPr>
+      </w:pPr>
+      <w:r>
+        <w:rPr>
+          <w:rFonts w:ascii="Consolas" w:hAnsi="Consolas" w:cs="Consolas"/>
+          <w:sz w:val="20"/>
+          <w:highlight w:val="yellow"/>
+        </w:rPr>
+        <w:t>ESP8266_Connected_Multi_Station_t</w:t>
+      </w:r>
+      <w:r>
+        <w:rPr>
+          <w:b/>
+          <w:color w:val="FF0000"/>
+        </w:rPr>
+        <w:t xml:space="preserve"> : </w:t>
+      </w:r>
+      <w:r>
+        <w:rPr>
+          <w:color w:val="000000" w:themeColor="text1"/>
+        </w:rPr>
+        <w:t xml:space="preserve">struct lưu địa chỉ IP và MAC của nhiều station, số station lớn nhất kết nối vào là </w:t>
+      </w:r>
+      <w:r>
+        <w:rPr>
+          <w:b/>
+          <w:color w:val="000000" w:themeColor="text1"/>
+        </w:rPr>
+        <w:t>ESP8266_MAX_CONNECTION</w:t>
+      </w:r>
+      <w:r>
+        <w:rPr>
+          <w:color w:val="000000" w:themeColor="text1"/>
+        </w:rPr>
+        <w:t>.</w:t>
+      </w:r>
+    </w:p>
+    <w:p>
+      <w:pPr>
+        <w:rPr>
+          <w:color w:val="000000" w:themeColor="text1"/>
+        </w:rPr>
+      </w:pPr>
+    </w:p>
+    <w:p>
+      <w:pPr>
+        <w:rPr>
+          <w:color w:val="000000" w:themeColor="text1"/>
+        </w:rPr>
+      </w:pPr>
+    </w:p>
+    <w:p>
+      <w:pPr>
+        <w:rPr>
+          <w:color w:val="000000" w:themeColor="text1"/>
+        </w:rPr>
+      </w:pPr>
+      <w:r>
+        <w:rPr>
+          <w:noProof/>
+          <w:color w:val="000000" w:themeColor="text1"/>
+        </w:rPr>
+        <w:lastRenderedPageBreak/>
+        <mc:AlternateContent>
+          <mc:Choice Requires="wps">
+            <w:drawing>
+              <wp:anchor distT="45720" distB="45720" distL="114300" distR="114300" simplePos="0" relativeHeight="251661312" behindDoc="0" locked="0" layoutInCell="1" allowOverlap="1">
+                <wp:simplePos x="0" y="0"/>
+                <wp:positionH relativeFrom="margin">
+                  <wp:align>center</wp:align>
+                </wp:positionH>
+                <wp:positionV relativeFrom="paragraph">
+                  <wp:posOffset>419</wp:posOffset>
+                </wp:positionV>
+                <wp:extent cx="3102610" cy="1404620"/>
+                <wp:effectExtent l="0" t="0" r="21590" b="14605"/>
+                <wp:wrapSquare wrapText="bothSides"/>
+                <wp:docPr id="2" name="Text Box 2"/>
+                <wp:cNvGraphicFramePr>
+                  <a:graphicFrameLocks xmlns:a="http://schemas.openxmlformats.org/drawingml/2006/main"/>
+                </wp:cNvGraphicFramePr>
+                <a:graphic xmlns:a="http://schemas.openxmlformats.org/drawingml/2006/main">
+                  <a:graphicData uri="http://schemas.microsoft.com/office/word/2010/wordprocessingShape">
+                    <wps:wsp>
+                      <wps:cNvSpPr txBox="1">
+                        <a:spLocks noChangeArrowheads="1"/>
+                      </wps:cNvSpPr>
+                      <wps:spPr bwMode="auto">
+                        <a:xfrm>
+                          <a:off x="0" y="0"/>
+                          <a:ext cx="3102610" cy="1404620"/>
+                        </a:xfrm>
+                        <a:prstGeom prst="rect">
+                          <a:avLst/>
+                        </a:prstGeom>
+                        <a:solidFill>
+                          <a:srgbClr val="FFFFFF"/>
+                        </a:solidFill>
+                        <a:ln w="9525">
+                          <a:solidFill>
+                            <a:srgbClr val="000000"/>
+                          </a:solidFill>
+                          <a:miter lim="800000"/>
+                          <a:headEnd/>
+                          <a:tailEnd/>
+                        </a:ln>
+                      </wps:spPr>
+                      <wps:txbx>
+                        <w:txbxContent>
+                          <w:p>
+                            <w:pPr>
+                              <w:rPr>
+                                <w:rFonts w:ascii="Consolas" w:hAnsi="Consolas" w:cs="Consolas"/>
+                                <w:sz w:val="20"/>
+                              </w:rPr>
+                            </w:pPr>
+                            <w:r>
+                              <w:rPr>
+                                <w:rFonts w:ascii="Consolas" w:hAnsi="Consolas" w:cs="Consolas"/>
+                                <w:sz w:val="20"/>
+                              </w:rPr>
+                              <w:t>typedef enum {</w:t>
+                            </w:r>
+                          </w:p>
+                          <w:p>
+                            <w:pPr>
+                              <w:rPr>
+                                <w:rFonts w:ascii="Consolas" w:hAnsi="Consolas" w:cs="Consolas"/>
+                                <w:sz w:val="20"/>
+                              </w:rPr>
+                            </w:pPr>
+                            <w:r>
+                              <w:rPr>
+                                <w:rFonts w:ascii="Consolas" w:hAnsi="Consolas" w:cs="Consolas"/>
+                                <w:sz w:val="20"/>
+                              </w:rPr>
+                              <w:t xml:space="preserve">    ESP8266_ECN_OPEN = 0x0,</w:t>
+                            </w:r>
+                          </w:p>
+                          <w:p>
+                            <w:pPr>
+                              <w:rPr>
+                                <w:rFonts w:ascii="Consolas" w:hAnsi="Consolas" w:cs="Consolas"/>
+                                <w:sz w:val="20"/>
+                              </w:rPr>
+                            </w:pPr>
+                            <w:r>
+                              <w:rPr>
+                                <w:rFonts w:ascii="Consolas" w:hAnsi="Consolas" w:cs="Consolas"/>
+                                <w:sz w:val="20"/>
+                              </w:rPr>
+                              <w:t xml:space="preserve">    ESP8266_ECN_WEP,</w:t>
+                            </w:r>
+                          </w:p>
+                          <w:p>
+                            <w:pPr>
+                              <w:rPr>
+                                <w:rFonts w:ascii="Consolas" w:hAnsi="Consolas" w:cs="Consolas"/>
+                                <w:sz w:val="20"/>
+                              </w:rPr>
+                            </w:pPr>
+                            <w:r>
+                              <w:rPr>
+                                <w:rFonts w:ascii="Consolas" w:hAnsi="Consolas" w:cs="Consolas"/>
+                                <w:sz w:val="20"/>
+                              </w:rPr>
+                              <w:t xml:space="preserve">    ESP8266_ECN_WPA_PSK,</w:t>
+                            </w:r>
+                          </w:p>
+                          <w:p>
+                            <w:pPr>
+                              <w:rPr>
+                                <w:rFonts w:ascii="Consolas" w:hAnsi="Consolas" w:cs="Consolas"/>
+                                <w:sz w:val="20"/>
+                              </w:rPr>
+                            </w:pPr>
+                            <w:r>
+                              <w:rPr>
+                                <w:rFonts w:ascii="Consolas" w:hAnsi="Consolas" w:cs="Consolas"/>
+                                <w:sz w:val="20"/>
+                              </w:rPr>
+                              <w:t xml:space="preserve">    ESP8266_ECN_WPA2_PSK,</w:t>
+                            </w:r>
+                          </w:p>
+                          <w:p>
+                            <w:pPr>
+                              <w:rPr>
+                                <w:rFonts w:ascii="Consolas" w:hAnsi="Consolas" w:cs="Consolas"/>
+                                <w:sz w:val="20"/>
+                              </w:rPr>
+                            </w:pPr>
+                            <w:r>
+                              <w:rPr>
+                                <w:rFonts w:ascii="Consolas" w:hAnsi="Consolas" w:cs="Consolas"/>
+                                <w:sz w:val="20"/>
+                              </w:rPr>
+                              <w:t xml:space="preserve">    ESP8266_ECN_WPA_WPA2_PSK</w:t>
+                            </w:r>
+                          </w:p>
+                          <w:p>
+                            <w:pPr>
+                              <w:rPr>
+                                <w:rFonts w:ascii="Consolas" w:hAnsi="Consolas" w:cs="Consolas"/>
+                                <w:sz w:val="20"/>
+                              </w:rPr>
+                            </w:pPr>
+                            <w:r>
+                              <w:rPr>
+                                <w:rFonts w:ascii="Consolas" w:hAnsi="Consolas" w:cs="Consolas"/>
+                                <w:sz w:val="20"/>
+                              </w:rPr>
+                              <w:t>} Encrypt_Method_t;</w:t>
+                            </w:r>
+                          </w:p>
+                        </w:txbxContent>
+                      </wps:txbx>
+                      <wps:bodyPr rot="0" vert="horz" wrap="square" lIns="91440" tIns="45720" rIns="91440" bIns="45720" anchor="t" anchorCtr="0">
+                        <a:spAutoFit/>
+                      </wps:bodyPr>
+                    </wps:wsp>
+                  </a:graphicData>
+                </a:graphic>
+                <wp14:sizeRelH relativeFrom="margin">
+                  <wp14:pctWidth>0</wp14:pctWidth>
+                </wp14:sizeRelH>
+                <wp14:sizeRelV relativeFrom="margin">
+                  <wp14:pctHeight>20000</wp14:pctHeight>
+                </wp14:sizeRelV>
+              </wp:anchor>
+            </w:drawing>
+          </mc:Choice>
+          <mc:Fallback>
+            <w:pict>
+              <v:shape id="_x0000_s1027" type="#_x0000_t202" style="position:absolute;margin-left:0;margin-top:.05pt;width:244.3pt;height:110.6pt;z-index:251661312;visibility:visible;mso-wrap-style:square;mso-width-percent:0;mso-height-percent:200;mso-wrap-distance-left:9pt;mso-wrap-distance-top:3.6pt;mso-wrap-distance-right:9pt;mso-wrap-distance-bottom:3.6pt;mso-position-horizontal:center;mso-position-horizontal-relative:margin;mso-position-vertical:absolute;mso-position-vertical-relative:text;mso-width-percent:0;mso-height-percent:200;mso-width-relative:margin;mso-height-relative:margin;v-text-anchor:top" o:gfxdata="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">
+                <v:textbox style="mso-fit-shape-to-text:t">
+                  <w:txbxContent>
+                    <w:p>
+                      <w:pPr>
+                        <w:rPr>
+                          <w:rFonts w:ascii="Consolas" w:hAnsi="Consolas" w:cs="Consolas"/>
+                          <w:sz w:val="20"/>
+                        </w:rPr>
+                      </w:pPr>
+                      <w:r>
+                        <w:rPr>
+                          <w:rFonts w:ascii="Consolas" w:hAnsi="Consolas" w:cs="Consolas"/>
+                          <w:sz w:val="20"/>
+                        </w:rPr>
+                        <w:t>typedef enum {</w:t>
+                      </w:r>
+                    </w:p>
+                    <w:p>
+                      <w:pPr>
+                        <w:rPr>
+                          <w:rFonts w:ascii="Consolas" w:hAnsi="Consolas" w:cs="Consolas"/>
+                          <w:sz w:val="20"/>
+                        </w:rPr>
+                      </w:pPr>
+                      <w:r>
+                        <w:rPr>
+                          <w:rFonts w:ascii="Consolas" w:hAnsi="Consolas" w:cs="Consolas"/>
+                          <w:sz w:val="20"/>
+                        </w:rPr>
+                        <w:t xml:space="preserve">    ESP8266_ECN_OPEN = 0x0,</w:t>
+                      </w:r>
+                    </w:p>
+                    <w:p>
+                      <w:pPr>
+                        <w:rPr>
+                          <w:rFonts w:ascii="Consolas" w:hAnsi="Consolas" w:cs="Consolas"/>
+                          <w:sz w:val="20"/>
+                        </w:rPr>
+                      </w:pPr>
+                      <w:r>
+                        <w:rPr>
+                          <w:rFonts w:ascii="Consolas" w:hAnsi="Consolas" w:cs="Consolas"/>
+                          <w:sz w:val="20"/>
+                        </w:rPr>
+                        <w:t xml:space="preserve">    ESP8266_ECN_WEP,</w:t>
+                      </w:r>
+                    </w:p>
+                    <w:p>
+                      <w:pPr>
+                        <w:rPr>
+                          <w:rFonts w:ascii="Consolas" w:hAnsi="Consolas" w:cs="Consolas"/>
+                          <w:sz w:val="20"/>
+                        </w:rPr>
+                      </w:pPr>
+                      <w:r>
+                        <w:rPr>
+                          <w:rFonts w:ascii="Consolas" w:hAnsi="Consolas" w:cs="Consolas"/>
+                          <w:sz w:val="20"/>
+                        </w:rPr>
+                        <w:t xml:space="preserve">    ESP8266_ECN_WPA_PSK,</w:t>
+                      </w:r>
+                    </w:p>
+                    <w:p>
+                      <w:pPr>
+                        <w:rPr>
+                          <w:rFonts w:ascii="Consolas" w:hAnsi="Consolas" w:cs="Consolas"/>
+                          <w:sz w:val="20"/>
+                        </w:rPr>
+                      </w:pPr>
+                      <w:r>
+                        <w:rPr>
+                          <w:rFonts w:ascii="Consolas" w:hAnsi="Consolas" w:cs="Consolas"/>
+                          <w:sz w:val="20"/>
+                        </w:rPr>
+                        <w:t xml:space="preserve">    ESP8266_ECN_WPA2_PSK,</w:t>
+                      </w:r>
+                    </w:p>
+                    <w:p>
+                      <w:pPr>
+                        <w:rPr>
+                          <w:rFonts w:ascii="Consolas" w:hAnsi="Consolas" w:cs="Consolas"/>
+                          <w:sz w:val="20"/>
+                        </w:rPr>
+                      </w:pPr>
+                      <w:r>
+                        <w:rPr>
+                          <w:rFonts w:ascii="Consolas" w:hAnsi="Consolas" w:cs="Consolas"/>
+                          <w:sz w:val="20"/>
+                        </w:rPr>
+                        <w:t xml:space="preserve">    ESP8266_ECN_WPA_WPA2_PSK</w:t>
+                      </w:r>
+                    </w:p>
+                    <w:p>
+                      <w:pPr>
+                        <w:rPr>
+                          <w:rFonts w:ascii="Consolas" w:hAnsi="Consolas" w:cs="Consolas"/>
+                          <w:sz w:val="20"/>
+                        </w:rPr>
+                      </w:pPr>
+                      <w:r>
+                        <w:rPr>
+                          <w:rFonts w:ascii="Consolas" w:hAnsi="Consolas" w:cs="Consolas"/>
+                          <w:sz w:val="20"/>
+                        </w:rPr>
+                        <w:t>} Encrypt_Method_t;</w:t>
+                      </w:r>
+                    </w:p>
+                  </w:txbxContent>
+                </v:textbox>
+                <w10:wrap type="square" anchorx="margin"/>
+              </v:shape>
+            </w:pict>
+          </mc:Fallback>
+        </mc:AlternateContent>
+      </w:r>
+    </w:p>
+    <w:p>
+      <w:pPr>
+        <w:rPr>
+          <w:color w:val="000000" w:themeColor="text1"/>
+        </w:rPr>
+      </w:pPr>
+    </w:p>
+    <w:p>
+      <w:pPr>
+        <w:rPr>
+          <w:color w:val="000000" w:themeColor="text1"/>
+        </w:rPr>
+      </w:pPr>
+    </w:p>
+    <w:p>
+      <w:pPr>
+        <w:rPr>
+          <w:color w:val="000000" w:themeColor="text1"/>
+        </w:rPr>
+      </w:pPr>
+    </w:p>
+    <w:p>
+      <w:pPr>
+        <w:rPr>
+          <w:color w:val="000000" w:themeColor="text1"/>
+        </w:rPr>
+      </w:pPr>
+    </w:p>
+    <w:p>
+      <w:pPr>
+        <w:rPr>
+          <w:color w:val="000000" w:themeColor="text1"/>
+        </w:rPr>
+      </w:pPr>
+    </w:p>
+    <w:p>
+      <w:pPr>
+        <w:rPr>
+          <w:color w:val="000000" w:themeColor="text1"/>
+        </w:rPr>
+      </w:pPr>
+    </w:p>
+    <w:p>
+      <w:pPr>
+        <w:rPr>
+          <w:color w:val="000000" w:themeColor="text1"/>
+        </w:rPr>
+      </w:pPr>
+      <w:r>
+        <w:rPr>
+          <w:color w:val="000000" w:themeColor="text1"/>
+        </w:rPr>
+        <w:t>Encrypt_Method_t: kiểu enum chỉ các kiểu bảo mật Wifi</w:t>
+      </w:r>
+    </w:p>
+    <w:p>
+      <w:pPr>
+        <w:rPr>
+          <w:b/>
+          <w:color w:val="FF0000"/>
+        </w:rPr>
+      </w:pPr>
+    </w:p>
+    <w:p>
+      <w:pPr>
+        <w:rPr>
+          <w:b/>
+          <w:color w:val="FF0000"/>
+        </w:rPr>
+      </w:pPr>
+      <w:r>
+        <w:rPr>
+          <w:b/>
+          <w:color w:val="FF0000"/>
+        </w:rPr>
+        <w:br w:type="page"/>
+      </w:r>
+    </w:p>
+    <w:p>
+      <w:pPr>
+        <w:rPr>
+          <w:b/>
+          <w:color w:val="FF0000"/>
+        </w:rPr>
+      </w:pPr>
+    </w:p>
+    <w:p>
+      <w:pPr>
+        <w:rPr>
+          <w:b/>
+          <w:color w:val="FF0000"/>
+        </w:rPr>
+      </w:pPr>
+      <w:r>
+        <w:rPr>
+          <w:b/>
+          <w:color w:val="FF0000"/>
+        </w:rPr>
+        <w:br w:type="page"/>
+      </w:r>
+    </w:p>
     <w:p>
       <w:pPr>
         <w:pStyle w:val="ListParagraph"/>
@@ -15,6 +1514,7 @@
           <w:b/>
           <w:color w:val="FF0000"/>
         </w:rPr>
+        <w:lastRenderedPageBreak/>
         <w:t>uint8_t Hex_To_Num(char ch)</w:t>
       </w:r>
       <w:r>
@@ -424,15 +1924,73 @@
         <w:rPr>
           <w:color w:val="000000" w:themeColor="text1"/>
         </w:rPr>
-        <w:t>”,2,4. Đặt ptr là</w:t>
-      </w:r>
-      <w:bookmarkStart w:id="0" w:name="_GoBack"/>
-      <w:bookmarkEnd w:id="0"/>
-      <w:r>
-        <w:rPr>
-          <w:color w:val="000000" w:themeColor="text1"/>
-        </w:rPr>
-        <w:t xml:space="preserve"> con trỏ tại vị trí a trong SSID, khi phân tích lấy được ssid =&gt; con trỏ sẽ được cộng lên 2, xử lý tiếp để bỏ qua chuỗi “,” tới vị trí MAC đầu tiên (ca), lúc này cnt sẽ lưu số ký tự của MAC là</w:t>
+        <w:t>”,2,4. Đặt ptr là con trỏ tại vị trí a trong SSID, khi phân tích lấy được ssid =&gt; con trỏ sẽ được cộng lên 2, xử lý tiếp để bỏ qua chuỗi “,” tới vị trí MAC đầu tiên (ca), lúc này cnt sẽ lưu số ký tự của MAC là</w:t>
+      </w:r>
+    </w:p>
+    <w:p>
+      <w:pPr>
+        <w:rPr>
+          <w:color w:val="000000" w:themeColor="text1"/>
+        </w:rPr>
+      </w:pPr>
+    </w:p>
+    <w:p>
+      <w:pPr>
+        <w:rPr>
+          <w:color w:val="000000" w:themeColor="text1"/>
+        </w:rPr>
+      </w:pPr>
+      <w:r>
+        <w:rPr>
+          <w:color w:val="000000" w:themeColor="text1"/>
+        </w:rPr>
+        <w:t>#define ESP8266_RETURN_STATUS(ESP8266, status) \</w:t>
+      </w:r>
+    </w:p>
+    <w:p>
+      <w:pPr>
+        <w:rPr>
+          <w:color w:val="000000" w:themeColor="text1"/>
+        </w:rPr>
+      </w:pPr>
+      <w:r>
+        <w:rPr>
+          <w:color w:val="000000" w:themeColor="text1"/>
+        </w:rPr>
+        <w:t xml:space="preserve">    ESP8266-&gt;last_result = status;             \</w:t>
+      </w:r>
+    </w:p>
+    <w:p>
+      <w:pPr>
+        <w:rPr>
+          <w:color w:val="000000" w:themeColor="text1"/>
+        </w:rPr>
+      </w:pPr>
+      <w:r>
+        <w:rPr>
+          <w:color w:val="000000" w:themeColor="text1"/>
+        </w:rPr>
+        <w:t xml:space="preserve">    return status;</w:t>
+      </w:r>
+    </w:p>
+    <w:p>
+      <w:pPr>
+        <w:rPr>
+          <w:color w:val="000000" w:themeColor="text1"/>
+        </w:rPr>
+      </w:pPr>
+    </w:p>
+    <w:p>
+      <w:pPr>
+        <w:rPr>
+          <w:color w:val="000000" w:themeColor="text1"/>
+        </w:rPr>
+      </w:pPr>
+      <w:r>
+        <w:rPr>
+          <w:color w:val="000000" w:themeColor="text1"/>
+        </w:rPr>
+        <w:t>ESP8266: return status if eveything is OK. (last code line is ESP8266_RETURN_STATUS(ESP8266, ESP8266_OK);</w:t>
       </w:r>
     </w:p>
     <w:sectPr>
@@ -448,6 +2006,118 @@
 <file path=word/numbering.xml><?xml version="1.0" encoding="utf-8"?>
 <w:numbering xmlns:wpc="http://schemas.microsoft.com/office/word/2010/wordprocessingCanvas" xmlns:mc="http://schemas.openxmlformats.org/markup-compatibility/2006" xmlns:o="urn:schemas-microsoft-com:office:office" xmlns:r="http://schemas.openxmlformats.org/officeDocument/2006/relationships" xmlns:m="http://schemas.openxmlformats.org/officeDocument/2006/math" xmlns:v="urn:schemas-microsoft-com:vml" xmlns:wp14="http://schemas.microsoft.com/office/word/2010/wordprocessingDrawing" xmlns:wp="http://schemas.openxmlformats.org/drawingml/2006/wordprocessingDrawing" xmlns:w10="urn:schemas-microsoft-com:office:word" xmlns:w="http://schemas.openxmlformats.org/wordprocessingml/2006/main" xmlns:w14="http://schemas.microsoft.com/office/word/2010/wordml" xmlns:w15="http://schemas.microsoft.com/office/word/2012/wordml" xmlns:wpg="http://schemas.microsoft.com/office/word/2010/wordprocessingGroup" xmlns:wpi="http://schemas.microsoft.com/office/word/2010/wordprocessingInk" xmlns:wne="http://schemas.microsoft.com/office/word/2006/wordml" xmlns:wps="http://schemas.microsoft.com/office/word/2010/wordprocessingShape" mc:Ignorable="w14 w15 wp14">
   <w:abstractNum w:abstractNumId="0" w15:restartNumberingAfterBreak="0">
+    <w:nsid w:val="139A35E5"/>
+    <w:multiLevelType w:val="hybridMultilevel"/>
+    <w:tmpl w:val="60BEBC32"/>
+    <w:lvl w:ilvl="0" w:tplc="1B644D50">
+      <w:numFmt w:val="bullet"/>
+      <w:lvlText w:val=""/>
+      <w:lvlJc w:val="left"/>
+      <w:pPr>
+        <w:ind w:left="720" w:hanging="360"/>
+      </w:pPr>
+      <w:rPr>
+        <w:rFonts w:ascii="Symbol" w:eastAsiaTheme="minorHAnsi" w:hAnsi="Symbol" w:cstheme="minorBidi" w:hint="default"/>
+      </w:rPr>
+    </w:lvl>
+    <w:lvl w:ilvl="1" w:tplc="04090003" w:tentative="1">
+      <w:start w:val="1"/>
+      <w:numFmt w:val="bullet"/>
+      <w:lvlText w:val="o"/>
+      <w:lvlJc w:val="left"/>
+      <w:pPr>
+        <w:ind w:left="1440" w:hanging="360"/>
+      </w:pPr>
+      <w:rPr>
+        <w:rFonts w:ascii="Courier New" w:hAnsi="Courier New" w:cs="Courier New" w:hint="default"/>
+      </w:rPr>
+    </w:lvl>
+    <w:lvl w:ilvl="2" w:tplc="04090005" w:tentative="1">
+      <w:start w:val="1"/>
+      <w:numFmt w:val="bullet"/>
+      <w:lvlText w:val=""/>
+      <w:lvlJc w:val="left"/>
+      <w:pPr>
+        <w:ind w:left="2160" w:hanging="360"/>
+      </w:pPr>
+      <w:rPr>
+        <w:rFonts w:ascii="Wingdings" w:hAnsi="Wingdings" w:hint="default"/>
+      </w:rPr>
+    </w:lvl>
+    <w:lvl w:ilvl="3" w:tplc="04090001" w:tentative="1">
+      <w:start w:val="1"/>
+      <w:numFmt w:val="bullet"/>
+      <w:lvlText w:val=""/>
+      <w:lvlJc w:val="left"/>
+      <w:pPr>
+        <w:ind w:left="2880" w:hanging="360"/>
+      </w:pPr>
+      <w:rPr>
+        <w:rFonts w:ascii="Symbol" w:hAnsi="Symbol" w:hint="default"/>
+      </w:rPr>
+    </w:lvl>
+    <w:lvl w:ilvl="4" w:tplc="04090003" w:tentative="1">
+      <w:start w:val="1"/>
+      <w:numFmt w:val="bullet"/>
+      <w:lvlText w:val="o"/>
+      <w:lvlJc w:val="left"/>
+      <w:pPr>
+        <w:ind w:left="3600" w:hanging="360"/>
+      </w:pPr>
+      <w:rPr>
+        <w:rFonts w:ascii="Courier New" w:hAnsi="Courier New" w:cs="Courier New" w:hint="default"/>
+      </w:rPr>
+    </w:lvl>
+    <w:lvl w:ilvl="5" w:tplc="04090005" w:tentative="1">
+      <w:start w:val="1"/>
+      <w:numFmt w:val="bullet"/>
+      <w:lvlText w:val=""/>
+      <w:lvlJc w:val="left"/>
+      <w:pPr>
+        <w:ind w:left="4320" w:hanging="360"/>
+      </w:pPr>
+      <w:rPr>
+        <w:rFonts w:ascii="Wingdings" w:hAnsi="Wingdings" w:hint="default"/>
+      </w:rPr>
+    </w:lvl>
+    <w:lvl w:ilvl="6" w:tplc="04090001" w:tentative="1">
+      <w:start w:val="1"/>
+      <w:numFmt w:val="bullet"/>
+      <w:lvlText w:val=""/>
+      <w:lvlJc w:val="left"/>
+      <w:pPr>
+        <w:ind w:left="5040" w:hanging="360"/>
+      </w:pPr>
+      <w:rPr>
+        <w:rFonts w:ascii="Symbol" w:hAnsi="Symbol" w:hint="default"/>
+      </w:rPr>
+    </w:lvl>
+    <w:lvl w:ilvl="7" w:tplc="04090003" w:tentative="1">
+      <w:start w:val="1"/>
+      <w:numFmt w:val="bullet"/>
+      <w:lvlText w:val="o"/>
+      <w:lvlJc w:val="left"/>
+      <w:pPr>
+        <w:ind w:left="5760" w:hanging="360"/>
+      </w:pPr>
+      <w:rPr>
+        <w:rFonts w:ascii="Courier New" w:hAnsi="Courier New" w:cs="Courier New" w:hint="default"/>
+      </w:rPr>
+    </w:lvl>
+    <w:lvl w:ilvl="8" w:tplc="04090005" w:tentative="1">
+      <w:start w:val="1"/>
+      <w:numFmt w:val="bullet"/>
+      <w:lvlText w:val=""/>
+      <w:lvlJc w:val="left"/>
+      <w:pPr>
+        <w:ind w:left="6480" w:hanging="360"/>
+      </w:pPr>
+      <w:rPr>
+        <w:rFonts w:ascii="Wingdings" w:hAnsi="Wingdings" w:hint="default"/>
+      </w:rPr>
+    </w:lvl>
+  </w:abstractNum>
+  <w:abstractNum w:abstractNumId="1" w15:restartNumberingAfterBreak="0">
     <w:nsid w:val="2C6D1809"/>
     <w:multiLevelType w:val="hybridMultilevel"/>
     <w:tmpl w:val="31B206F8"/>
@@ -533,8 +2203,103 @@
       </w:pPr>
     </w:lvl>
   </w:abstractNum>
+  <w:abstractNum w:abstractNumId="2" w15:restartNumberingAfterBreak="0">
+    <w:nsid w:val="692611CF"/>
+    <w:multiLevelType w:val="hybridMultilevel"/>
+    <w:tmpl w:val="F99A3558"/>
+    <w:lvl w:ilvl="0" w:tplc="0409000F">
+      <w:start w:val="1"/>
+      <w:numFmt w:val="decimal"/>
+      <w:lvlText w:val="%1."/>
+      <w:lvlJc w:val="left"/>
+      <w:pPr>
+        <w:ind w:left="720" w:hanging="360"/>
+      </w:pPr>
+      <w:rPr>
+        <w:rFonts w:hint="default"/>
+      </w:rPr>
+    </w:lvl>
+    <w:lvl w:ilvl="1" w:tplc="04090019" w:tentative="1">
+      <w:start w:val="1"/>
+      <w:numFmt w:val="lowerLetter"/>
+      <w:lvlText w:val="%2."/>
+      <w:lvlJc w:val="left"/>
+      <w:pPr>
+        <w:ind w:left="1440" w:hanging="360"/>
+      </w:pPr>
+    </w:lvl>
+    <w:lvl w:ilvl="2" w:tplc="0409001B" w:tentative="1">
+      <w:start w:val="1"/>
+      <w:numFmt w:val="lowerRoman"/>
+      <w:lvlText w:val="%3."/>
+      <w:lvlJc w:val="right"/>
+      <w:pPr>
+        <w:ind w:left="2160" w:hanging="180"/>
+      </w:pPr>
+    </w:lvl>
+    <w:lvl w:ilvl="3" w:tplc="0409000F" w:tentative="1">
+      <w:start w:val="1"/>
+      <w:numFmt w:val="decimal"/>
+      <w:lvlText w:val="%4."/>
+      <w:lvlJc w:val="left"/>
+      <w:pPr>
+        <w:ind w:left="2880" w:hanging="360"/>
+      </w:pPr>
+    </w:lvl>
+    <w:lvl w:ilvl="4" w:tplc="04090019" w:tentative="1">
+      <w:start w:val="1"/>
+      <w:numFmt w:val="lowerLetter"/>
+      <w:lvlText w:val="%5."/>
+      <w:lvlJc w:val="left"/>
+      <w:pPr>
+        <w:ind w:left="3600" w:hanging="360"/>
+      </w:pPr>
+    </w:lvl>
+    <w:lvl w:ilvl="5" w:tplc="0409001B" w:tentative="1">
+      <w:start w:val="1"/>
+      <w:numFmt w:val="lowerRoman"/>
+      <w:lvlText w:val="%6."/>
+      <w:lvlJc w:val="right"/>
+      <w:pPr>
+        <w:ind w:left="4320" w:hanging="180"/>
+      </w:pPr>
+    </w:lvl>
+    <w:lvl w:ilvl="6" w:tplc="0409000F" w:tentative="1">
+      <w:start w:val="1"/>
+      <w:numFmt w:val="decimal"/>
+      <w:lvlText w:val="%7."/>
+      <w:lvlJc w:val="left"/>
+      <w:pPr>
+        <w:ind w:left="5040" w:hanging="360"/>
+      </w:pPr>
+    </w:lvl>
+    <w:lvl w:ilvl="7" w:tplc="04090019" w:tentative="1">
+      <w:start w:val="1"/>
+      <w:numFmt w:val="lowerLetter"/>
+      <w:lvlText w:val="%8."/>
+      <w:lvlJc w:val="left"/>
+      <w:pPr>
+        <w:ind w:left="5760" w:hanging="360"/>
+      </w:pPr>
+    </w:lvl>
+    <w:lvl w:ilvl="8" w:tplc="0409001B" w:tentative="1">
+      <w:start w:val="1"/>
+      <w:numFmt w:val="lowerRoman"/>
+      <w:lvlText w:val="%9."/>
+      <w:lvlJc w:val="right"/>
+      <w:pPr>
+        <w:ind w:left="6480" w:hanging="180"/>
+      </w:pPr>
+    </w:lvl>
+  </w:abstractNum>
   <w:num w:numId="1">
+    <w:abstractNumId w:val="1"/>
+  </w:num>
+  <w:num w:numId="2">
     <w:abstractNumId w:val="0"/>
+  </w:num>
+  <w:num w:numId="3">
+    <w:abstractNumId w:val="2"/>
   </w:num>
 </w:numbering>
 </file>

</xml_diff>